<commit_message>
Updated ReadMe with things to do, corrected some querys, added uml jpeg, changed some things in deport, changed povoar.sql to test querys
</commit_message>
<xml_diff>
--- a/Entrega 3/Relatório-3.docx
+++ b/Entrega 3/Relatório-3.docx
@@ -1517,15 +1517,15 @@
           <wp:anchor distT="0" distB="0" distL="114300" distR="114300" simplePos="0" relativeHeight="251659264" behindDoc="0" locked="0" layoutInCell="1" allowOverlap="1">
             <wp:simplePos x="0" y="0"/>
             <wp:positionH relativeFrom="margin">
-              <wp:align>right</wp:align>
+              <wp:align>left</wp:align>
             </wp:positionH>
             <wp:positionV relativeFrom="paragraph">
-              <wp:posOffset>403950</wp:posOffset>
+              <wp:posOffset>318770</wp:posOffset>
             </wp:positionV>
-            <wp:extent cx="9250680" cy="5688330"/>
-            <wp:effectExtent l="0" t="0" r="0" b="0"/>
+            <wp:extent cx="9251950" cy="5773978"/>
+            <wp:effectExtent l="0" t="0" r="6350" b="0"/>
             <wp:wrapSquare wrapText="bothSides"/>
-            <wp:docPr id="2" name="Imagem 2" descr="D:\Documentos\Diogo\FEUP\2º Semestre\BDAD\BDAD-FEUP\UML-Print\Part2 - Final.png"/>
+            <wp:docPr id="1" name="Imagem 1" descr="D:\Documentos\Diogo\FEUP\2º Semestre\BDAD\BDAD-FEUP\Entrega 3\bdad-3.jpg"/>
             <wp:cNvGraphicFramePr>
               <a:graphicFrameLocks xmlns:a="http://schemas.openxmlformats.org/drawingml/2006/main" noChangeAspect="1"/>
             </wp:cNvGraphicFramePr>
@@ -1533,7 +1533,7 @@
               <a:graphicData uri="http://schemas.openxmlformats.org/drawingml/2006/picture">
                 <pic:pic xmlns:pic="http://schemas.openxmlformats.org/drawingml/2006/picture">
                   <pic:nvPicPr>
-                    <pic:cNvPr id="0" name="Picture 1" descr="D:\Documentos\Diogo\FEUP\2º Semestre\BDAD\BDAD-FEUP\UML-Print\Part2 - Final.png"/>
+                    <pic:cNvPr id="0" name="Picture 1" descr="D:\Documentos\Diogo\FEUP\2º Semestre\BDAD\BDAD-FEUP\Entrega 3\bdad-3.jpg"/>
                     <pic:cNvPicPr>
                       <a:picLocks noChangeAspect="1" noChangeArrowheads="1"/>
                     </pic:cNvPicPr>
@@ -1554,7 +1554,7 @@
                   <pic:spPr bwMode="auto">
                     <a:xfrm>
                       <a:off x="0" y="0"/>
-                      <a:ext cx="9250680" cy="5688330"/>
+                      <a:ext cx="9251950" cy="5773978"/>
                     </a:xfrm>
                     <a:prstGeom prst="rect">
                       <a:avLst/>
@@ -1601,17 +1601,19 @@
           <w:docGrid w:linePitch="299"/>
         </w:sectPr>
       </w:pPr>
+      <w:bookmarkStart w:id="11" w:name="_GoBack"/>
+      <w:bookmarkEnd w:id="11"/>
     </w:p>
     <w:p>
       <w:pPr>
         <w:pStyle w:val="Estilo1"/>
       </w:pPr>
-      <w:bookmarkStart w:id="11" w:name="_Toc483303419"/>
+      <w:bookmarkStart w:id="12" w:name="_Toc483303419"/>
       <w:r>
         <w:lastRenderedPageBreak/>
         <w:t>5.Esquema Relacional</w:t>
       </w:r>
-      <w:bookmarkEnd w:id="11"/>
+      <w:bookmarkEnd w:id="12"/>
     </w:p>
     <w:p>
       <w:pPr>
@@ -1658,8 +1660,13 @@
       <w:r>
         <w:t xml:space="preserve">, Peso, Altura, </w:t>
       </w:r>
-      <w:r>
-        <w:t>EquipaNome-&gt; Equipa</w:t>
+      <w:proofErr w:type="spellStart"/>
+      <w:r>
+        <w:t>EquipaNome</w:t>
+      </w:r>
+      <w:proofErr w:type="spellEnd"/>
+      <w:r>
+        <w:t>-&gt; Equipa</w:t>
       </w:r>
       <w:r>
         <w:t xml:space="preserve">, </w:t>
@@ -1835,8 +1842,13 @@
         <w:spacing w:before="100" w:beforeAutospacing="1" w:after="100" w:afterAutospacing="1"/>
         <w:ind w:firstLine="30"/>
       </w:pPr>
-      <w:r>
-        <w:t>Classificacao (</w:t>
+      <w:proofErr w:type="spellStart"/>
+      <w:r>
+        <w:t>Classificacao</w:t>
+      </w:r>
+      <w:proofErr w:type="spellEnd"/>
+      <w:r>
+        <w:t xml:space="preserve"> (</w:t>
       </w:r>
       <w:r>
         <w:rPr>
@@ -1942,8 +1954,6 @@
       <w:r>
         <w:t>, Local)</w:t>
       </w:r>
-      <w:bookmarkStart w:id="12" w:name="_GoBack"/>
-      <w:bookmarkEnd w:id="12"/>
     </w:p>
     <w:p>
       <w:pPr>
@@ -2356,8 +2366,13 @@
         <w:spacing w:after="0"/>
         <w:ind w:left="-28" w:firstLine="28"/>
       </w:pPr>
-      <w:r>
-        <w:t xml:space="preserve">AtletaCC-&gt; Peso, Altura, </w:t>
+      <w:proofErr w:type="spellStart"/>
+      <w:r>
+        <w:t>AtletaCC</w:t>
+      </w:r>
+      <w:proofErr w:type="spellEnd"/>
+      <w:r>
+        <w:t xml:space="preserve">-&gt; Peso, Altura, </w:t>
       </w:r>
       <w:proofErr w:type="spellStart"/>
       <w:r>
@@ -4680,13 +4695,7 @@
         <w:t>.</w:t>
       </w:r>
       <w:r>
-        <w:t xml:space="preserve">Listagem </w:t>
-      </w:r>
-      <w:r>
-        <w:t xml:space="preserve">dos 3 gatilhos em </w:t>
-      </w:r>
-      <w:r>
-        <w:t>linguagem natural</w:t>
+        <w:t>Listagem dos 3 gatilhos em linguagem natural</w:t>
       </w:r>
       <w:bookmarkEnd w:id="17"/>
     </w:p>
@@ -4888,7 +4897,7 @@
         <w:sz w:val="18"/>
         <w:szCs w:val="18"/>
       </w:rPr>
-      <w:t>14</w:t>
+      <w:t>6</w:t>
     </w:r>
     <w:r>
       <w:rPr>
@@ -6479,7 +6488,7 @@
 </file>
 
 <file path=customXml/itemProps1.xml><?xml version="1.0" encoding="utf-8"?>
-<ds:datastoreItem xmlns:ds="http://schemas.openxmlformats.org/officeDocument/2006/customXml" ds:itemID="{8ED7AA87-AEA1-4A15-919F-5B9CACA8D16C}">
+<ds:datastoreItem xmlns:ds="http://schemas.openxmlformats.org/officeDocument/2006/customXml" ds:itemID="{1B27084C-898B-4FB5-B1E3-E9331B1BD2CA}">
   <ds:schemaRefs>
     <ds:schemaRef ds:uri="http://schemas.openxmlformats.org/officeDocument/2006/bibliography"/>
   </ds:schemaRefs>

</xml_diff>